<commit_message>
created some packages and fully implemented HATEOAS and sercice,controllers only for meals documents - till tests
</commit_message>
<xml_diff>
--- a/planing/تصور المطعم الذكي.docx
+++ b/planing/تصور المطعم الذكي.docx
@@ -4,19 +4,23 @@
   <w:body>
     <w:p>
       <w:pPr>
-        <w:bidi/>
         <w:jc w:val="center"/>
         <w:rPr>
-          <w:sz w:val="38"/>
-          <w:szCs w:val="38"/>
-          <w:rtl/>
-        </w:rPr>
-      </w:pPr>
-      <w:r>
-        <w:rPr>
-          <w:rFonts w:hint="cs"/>
-          <w:sz w:val="38"/>
-          <w:szCs w:val="38"/>
+          <w:rFonts w:cs="Arial"/>
+          <w:b/>
+          <w:bCs/>
+          <w:sz w:val="32"/>
+          <w:szCs w:val="32"/>
+          <w:rtl/>
+        </w:rPr>
+      </w:pPr>
+      <w:r>
+        <w:rPr>
+          <w:rFonts w:cs="Arial" w:hint="cs"/>
+          <w:b/>
+          <w:bCs/>
+          <w:sz w:val="32"/>
+          <w:szCs w:val="32"/>
           <w:rtl/>
         </w:rPr>
         <w:t>تصور المطعم الذكي</w:t>
@@ -27,55 +31,57 @@
         <w:pStyle w:val="a3"/>
         <w:numPr>
           <w:ilvl w:val="0"/>
-          <w:numId w:val="2"/>
+          <w:numId w:val="1"/>
         </w:numPr>
-        <w:bidi/>
-        <w:rPr>
-          <w:sz w:val="24"/>
-          <w:szCs w:val="24"/>
-        </w:rPr>
-      </w:pPr>
-      <w:r>
-        <w:rPr>
-          <w:rFonts w:hint="cs"/>
-          <w:sz w:val="24"/>
-          <w:szCs w:val="24"/>
-          <w:rtl/>
-        </w:rPr>
-        <w:t>ألية العمل :</w:t>
-      </w:r>
+        <w:rPr>
+          <w:sz w:val="24"/>
+          <w:szCs w:val="24"/>
+        </w:rPr>
+      </w:pPr>
+      <w:r>
+        <w:rPr>
+          <w:rFonts w:hint="cs"/>
+          <w:sz w:val="24"/>
+          <w:szCs w:val="24"/>
+          <w:rtl/>
+        </w:rPr>
+        <w:t xml:space="preserve">ألية </w:t>
+      </w:r>
+      <w:proofErr w:type="gramStart"/>
+      <w:r>
+        <w:rPr>
+          <w:rFonts w:hint="cs"/>
+          <w:sz w:val="24"/>
+          <w:szCs w:val="24"/>
+          <w:rtl/>
+        </w:rPr>
+        <w:t>العمل :</w:t>
+      </w:r>
+      <w:proofErr w:type="gramEnd"/>
     </w:p>
     <w:p>
       <w:pPr>
         <w:pStyle w:val="a3"/>
         <w:numPr>
           <w:ilvl w:val="1"/>
-          <w:numId w:val="2"/>
+          <w:numId w:val="1"/>
         </w:numPr>
-        <w:bidi/>
-        <w:rPr>
-          <w:sz w:val="24"/>
-          <w:szCs w:val="24"/>
-        </w:rPr>
-      </w:pPr>
-      <w:r>
-        <w:rPr>
-          <w:rFonts w:hint="cs"/>
-          <w:sz w:val="24"/>
-          <w:szCs w:val="24"/>
-          <w:rtl/>
-        </w:rPr>
-        <w:t xml:space="preserve">العميل </w:t>
-      </w:r>
-      <w:r>
-        <w:rPr>
-          <w:rFonts w:hint="cs"/>
-          <w:sz w:val="24"/>
-          <w:szCs w:val="24"/>
-          <w:rtl/>
-        </w:rPr>
-        <w:t>:</w:t>
-      </w:r>
+        <w:rPr>
+          <w:sz w:val="24"/>
+          <w:szCs w:val="24"/>
+        </w:rPr>
+      </w:pPr>
+      <w:proofErr w:type="gramStart"/>
+      <w:r>
+        <w:rPr>
+          <w:rFonts w:hint="cs"/>
+          <w:sz w:val="24"/>
+          <w:szCs w:val="24"/>
+          <w:rtl/>
+        </w:rPr>
+        <w:t>العميل :</w:t>
+      </w:r>
+      <w:proofErr w:type="gramEnd"/>
       <w:r>
         <w:rPr>
           <w:rFonts w:hint="cs"/>
@@ -91,9 +97,8 @@
         <w:pStyle w:val="a3"/>
         <w:numPr>
           <w:ilvl w:val="1"/>
-          <w:numId w:val="2"/>
+          <w:numId w:val="1"/>
         </w:numPr>
-        <w:bidi/>
         <w:ind w:left="1800"/>
         <w:rPr>
           <w:sz w:val="24"/>
@@ -126,9 +131,8 @@
         <w:pStyle w:val="a3"/>
         <w:numPr>
           <w:ilvl w:val="2"/>
-          <w:numId w:val="2"/>
+          <w:numId w:val="1"/>
         </w:numPr>
-        <w:bidi/>
         <w:ind w:left="2520"/>
         <w:rPr>
           <w:sz w:val="24"/>
@@ -190,9 +194,8 @@
         <w:pStyle w:val="a3"/>
         <w:numPr>
           <w:ilvl w:val="3"/>
-          <w:numId w:val="2"/>
+          <w:numId w:val="1"/>
         </w:numPr>
-        <w:bidi/>
         <w:ind w:left="3240"/>
         <w:rPr>
           <w:sz w:val="24"/>
@@ -214,9 +217,8 @@
         <w:pStyle w:val="a3"/>
         <w:numPr>
           <w:ilvl w:val="2"/>
-          <w:numId w:val="2"/>
+          <w:numId w:val="1"/>
         </w:numPr>
-        <w:bidi/>
         <w:ind w:left="2520"/>
         <w:rPr>
           <w:sz w:val="24"/>
@@ -263,9 +265,8 @@
         <w:pStyle w:val="a3"/>
         <w:numPr>
           <w:ilvl w:val="3"/>
-          <w:numId w:val="2"/>
+          <w:numId w:val="1"/>
         </w:numPr>
-        <w:bidi/>
         <w:ind w:left="3240"/>
         <w:rPr>
           <w:sz w:val="24"/>
@@ -307,9 +308,8 @@
         <w:pStyle w:val="a3"/>
         <w:numPr>
           <w:ilvl w:val="2"/>
-          <w:numId w:val="2"/>
+          <w:numId w:val="1"/>
         </w:numPr>
-        <w:bidi/>
         <w:ind w:left="2520"/>
         <w:rPr>
           <w:sz w:val="24"/>
@@ -347,9 +347,8 @@
         <w:pStyle w:val="a3"/>
         <w:numPr>
           <w:ilvl w:val="2"/>
-          <w:numId w:val="2"/>
+          <w:numId w:val="1"/>
         </w:numPr>
-        <w:bidi/>
         <w:ind w:left="2520"/>
         <w:rPr>
           <w:sz w:val="24"/>
@@ -398,9 +397,8 @@
         <w:pStyle w:val="a3"/>
         <w:numPr>
           <w:ilvl w:val="2"/>
-          <w:numId w:val="2"/>
+          <w:numId w:val="1"/>
         </w:numPr>
-        <w:bidi/>
         <w:ind w:left="2520"/>
         <w:rPr>
           <w:sz w:val="24"/>
@@ -422,9 +420,8 @@
         <w:pStyle w:val="a3"/>
         <w:numPr>
           <w:ilvl w:val="2"/>
-          <w:numId w:val="2"/>
+          <w:numId w:val="1"/>
         </w:numPr>
-        <w:bidi/>
         <w:ind w:left="2520"/>
         <w:rPr>
           <w:sz w:val="24"/>
@@ -464,7 +461,6 @@
     <w:p>
       <w:pPr>
         <w:pStyle w:val="a3"/>
-        <w:bidi/>
         <w:ind w:left="2520"/>
         <w:rPr>
           <w:sz w:val="24"/>
@@ -477,9 +473,8 @@
         <w:pStyle w:val="a3"/>
         <w:numPr>
           <w:ilvl w:val="1"/>
-          <w:numId w:val="2"/>
+          <w:numId w:val="1"/>
         </w:numPr>
-        <w:bidi/>
         <w:ind w:left="1800"/>
         <w:rPr>
           <w:sz w:val="24"/>
@@ -544,16 +539,7 @@
           <w:szCs w:val="24"/>
           <w:rtl/>
         </w:rPr>
-        <w:t xml:space="preserve"> بالمطعم</w:t>
-      </w:r>
-      <w:r>
-        <w:rPr>
-          <w:rFonts w:hint="cs"/>
-          <w:sz w:val="24"/>
-          <w:szCs w:val="24"/>
-          <w:rtl/>
-        </w:rPr>
-        <w:t xml:space="preserve"> </w:t>
+        <w:t xml:space="preserve"> بالمطعم </w:t>
       </w:r>
       <w:r>
         <w:rPr>
@@ -578,9 +564,8 @@
         <w:pStyle w:val="a3"/>
         <w:numPr>
           <w:ilvl w:val="2"/>
-          <w:numId w:val="2"/>
+          <w:numId w:val="1"/>
         </w:numPr>
-        <w:bidi/>
         <w:ind w:left="2520"/>
         <w:rPr>
           <w:sz w:val="24"/>
@@ -602,9 +587,8 @@
         <w:pStyle w:val="a3"/>
         <w:numPr>
           <w:ilvl w:val="2"/>
-          <w:numId w:val="2"/>
+          <w:numId w:val="1"/>
         </w:numPr>
-        <w:bidi/>
         <w:ind w:left="2520"/>
         <w:rPr>
           <w:sz w:val="24"/>
@@ -617,9 +601,8 @@
         <w:pStyle w:val="a3"/>
         <w:numPr>
           <w:ilvl w:val="1"/>
-          <w:numId w:val="2"/>
+          <w:numId w:val="1"/>
         </w:numPr>
-        <w:bidi/>
         <w:ind w:left="1800"/>
         <w:rPr>
           <w:sz w:val="24"/>
@@ -681,9 +664,8 @@
         <w:pStyle w:val="a3"/>
         <w:numPr>
           <w:ilvl w:val="2"/>
-          <w:numId w:val="2"/>
+          <w:numId w:val="1"/>
         </w:numPr>
-        <w:bidi/>
         <w:ind w:left="2520"/>
         <w:rPr>
           <w:sz w:val="24"/>
@@ -705,14 +687,14 @@
         <w:pStyle w:val="a3"/>
         <w:numPr>
           <w:ilvl w:val="1"/>
-          <w:numId w:val="2"/>
+          <w:numId w:val="1"/>
         </w:numPr>
-        <w:bidi/>
-        <w:rPr>
-          <w:sz w:val="24"/>
-          <w:szCs w:val="24"/>
-        </w:rPr>
-      </w:pPr>
+        <w:rPr>
+          <w:sz w:val="24"/>
+          <w:szCs w:val="24"/>
+        </w:rPr>
+      </w:pPr>
+      <w:proofErr w:type="gramStart"/>
       <w:r>
         <w:rPr>
           <w:rFonts w:hint="cs"/>
@@ -722,15 +704,15 @@
         </w:rPr>
         <w:t>الكاشير :</w:t>
       </w:r>
+      <w:proofErr w:type="gramEnd"/>
     </w:p>
     <w:p>
       <w:pPr>
         <w:pStyle w:val="a3"/>
         <w:numPr>
           <w:ilvl w:val="2"/>
-          <w:numId w:val="2"/>
+          <w:numId w:val="1"/>
         </w:numPr>
-        <w:bidi/>
         <w:rPr>
           <w:sz w:val="24"/>
           <w:szCs w:val="24"/>
@@ -762,9 +744,8 @@
         <w:pStyle w:val="a3"/>
         <w:numPr>
           <w:ilvl w:val="2"/>
-          <w:numId w:val="2"/>
+          <w:numId w:val="1"/>
         </w:numPr>
-        <w:bidi/>
         <w:rPr>
           <w:sz w:val="24"/>
           <w:szCs w:val="24"/>
@@ -788,7 +769,27 @@
           <w:szCs w:val="24"/>
           <w:rtl/>
         </w:rPr>
-        <w:t xml:space="preserve"> ليه الفاتورة وتفاصيلها و القيمة المطلوب</w:t>
+        <w:t xml:space="preserve"> ليه الفاتورة وتفاصيلها </w:t>
+      </w:r>
+      <w:proofErr w:type="gramStart"/>
+      <w:r>
+        <w:rPr>
+          <w:rFonts w:hint="cs"/>
+          <w:sz w:val="24"/>
+          <w:szCs w:val="24"/>
+          <w:rtl/>
+        </w:rPr>
+        <w:t>و القيمة</w:t>
+      </w:r>
+      <w:proofErr w:type="gramEnd"/>
+      <w:r>
+        <w:rPr>
+          <w:rFonts w:hint="cs"/>
+          <w:sz w:val="24"/>
+          <w:szCs w:val="24"/>
+          <w:rtl/>
+        </w:rPr>
+        <w:t xml:space="preserve"> المطلوب</w:t>
       </w:r>
     </w:p>
     <w:p>
@@ -796,9 +797,8 @@
         <w:pStyle w:val="a3"/>
         <w:numPr>
           <w:ilvl w:val="2"/>
-          <w:numId w:val="2"/>
+          <w:numId w:val="1"/>
         </w:numPr>
-        <w:bidi/>
         <w:rPr>
           <w:sz w:val="24"/>
           <w:szCs w:val="24"/>
@@ -819,9 +819,8 @@
         <w:pStyle w:val="a3"/>
         <w:numPr>
           <w:ilvl w:val="2"/>
-          <w:numId w:val="2"/>
+          <w:numId w:val="1"/>
         </w:numPr>
-        <w:bidi/>
         <w:rPr>
           <w:sz w:val="24"/>
           <w:szCs w:val="24"/>
@@ -842,9 +841,8 @@
         <w:pStyle w:val="a3"/>
         <w:numPr>
           <w:ilvl w:val="2"/>
-          <w:numId w:val="2"/>
+          <w:numId w:val="1"/>
         </w:numPr>
-        <w:bidi/>
         <w:rPr>
           <w:sz w:val="24"/>
           <w:szCs w:val="24"/>
@@ -865,14 +863,14 @@
         <w:pStyle w:val="a3"/>
         <w:numPr>
           <w:ilvl w:val="1"/>
-          <w:numId w:val="2"/>
+          <w:numId w:val="1"/>
         </w:numPr>
-        <w:bidi/>
-        <w:rPr>
-          <w:sz w:val="24"/>
-          <w:szCs w:val="24"/>
-        </w:rPr>
-      </w:pPr>
+        <w:rPr>
+          <w:sz w:val="24"/>
+          <w:szCs w:val="24"/>
+        </w:rPr>
+      </w:pPr>
+      <w:proofErr w:type="gramStart"/>
       <w:r>
         <w:rPr>
           <w:rFonts w:hint="cs"/>
@@ -882,15 +880,15 @@
         </w:rPr>
         <w:t>الطباخين :</w:t>
       </w:r>
+      <w:proofErr w:type="gramEnd"/>
     </w:p>
     <w:p>
       <w:pPr>
         <w:pStyle w:val="a3"/>
         <w:numPr>
           <w:ilvl w:val="2"/>
-          <w:numId w:val="2"/>
+          <w:numId w:val="1"/>
         </w:numPr>
-        <w:bidi/>
         <w:rPr>
           <w:sz w:val="24"/>
           <w:szCs w:val="24"/>
@@ -922,9 +920,8 @@
         <w:pStyle w:val="a3"/>
         <w:numPr>
           <w:ilvl w:val="2"/>
-          <w:numId w:val="2"/>
+          <w:numId w:val="1"/>
         </w:numPr>
-        <w:bidi/>
         <w:rPr>
           <w:sz w:val="24"/>
           <w:szCs w:val="24"/>
@@ -976,9 +973,8 @@
         <w:pStyle w:val="a3"/>
         <w:numPr>
           <w:ilvl w:val="2"/>
-          <w:numId w:val="2"/>
+          <w:numId w:val="1"/>
         </w:numPr>
-        <w:bidi/>
         <w:rPr>
           <w:sz w:val="24"/>
           <w:szCs w:val="24"/>
@@ -1027,13 +1023,13 @@
     </w:p>
     <w:p>
       <w:pPr>
-        <w:bidi/>
-        <w:rPr>
-          <w:sz w:val="24"/>
-          <w:szCs w:val="24"/>
-          <w:rtl/>
-        </w:rPr>
-      </w:pPr>
+        <w:rPr>
+          <w:sz w:val="24"/>
+          <w:szCs w:val="24"/>
+          <w:rtl/>
+        </w:rPr>
+      </w:pPr>
+      <w:proofErr w:type="gramStart"/>
       <w:r>
         <w:rPr>
           <w:rFonts w:hint="cs"/>
@@ -1043,33 +1039,52 @@
         </w:rPr>
         <w:t>إضافات :</w:t>
       </w:r>
+      <w:proofErr w:type="gramEnd"/>
     </w:p>
     <w:p>
       <w:pPr>
         <w:pStyle w:val="a3"/>
         <w:numPr>
           <w:ilvl w:val="0"/>
-          <w:numId w:val="2"/>
+          <w:numId w:val="1"/>
         </w:numPr>
-        <w:bidi/>
-        <w:rPr>
-          <w:sz w:val="24"/>
-          <w:szCs w:val="24"/>
-        </w:rPr>
-      </w:pPr>
-      <w:r>
-        <w:rPr>
-          <w:rFonts w:hint="cs"/>
-          <w:sz w:val="24"/>
-          <w:szCs w:val="24"/>
-          <w:rtl/>
-        </w:rPr>
-        <w:t>ألية خصومات و عروض خاصة</w:t>
-      </w:r>
-    </w:p>
-    <w:p>
-      <w:pPr>
-        <w:bidi/>
+        <w:rPr>
+          <w:sz w:val="24"/>
+          <w:szCs w:val="24"/>
+        </w:rPr>
+      </w:pPr>
+      <w:r>
+        <w:rPr>
+          <w:rFonts w:hint="cs"/>
+          <w:sz w:val="24"/>
+          <w:szCs w:val="24"/>
+          <w:rtl/>
+        </w:rPr>
+        <w:t xml:space="preserve">ألية خصومات </w:t>
+      </w:r>
+      <w:proofErr w:type="gramStart"/>
+      <w:r>
+        <w:rPr>
+          <w:rFonts w:hint="cs"/>
+          <w:sz w:val="24"/>
+          <w:szCs w:val="24"/>
+          <w:rtl/>
+        </w:rPr>
+        <w:t>و عروض</w:t>
+      </w:r>
+      <w:proofErr w:type="gramEnd"/>
+      <w:r>
+        <w:rPr>
+          <w:rFonts w:hint="cs"/>
+          <w:sz w:val="24"/>
+          <w:szCs w:val="24"/>
+          <w:rtl/>
+        </w:rPr>
+        <w:t xml:space="preserve"> خاصة</w:t>
+      </w:r>
+    </w:p>
+    <w:p>
+      <w:pPr>
         <w:rPr>
           <w:sz w:val="24"/>
           <w:szCs w:val="24"/>
@@ -1091,9 +1106,8 @@
         <w:pStyle w:val="a3"/>
         <w:numPr>
           <w:ilvl w:val="0"/>
-          <w:numId w:val="2"/>
+          <w:numId w:val="1"/>
         </w:numPr>
-        <w:bidi/>
         <w:rPr>
           <w:sz w:val="24"/>
           <w:szCs w:val="24"/>
@@ -1112,9 +1126,8 @@
         <w:pStyle w:val="a3"/>
         <w:numPr>
           <w:ilvl w:val="0"/>
-          <w:numId w:val="2"/>
+          <w:numId w:val="1"/>
         </w:numPr>
-        <w:bidi/>
         <w:rPr>
           <w:sz w:val="24"/>
           <w:szCs w:val="24"/>
@@ -1135,9 +1148,8 @@
         <w:pStyle w:val="a3"/>
         <w:numPr>
           <w:ilvl w:val="0"/>
-          <w:numId w:val="2"/>
+          <w:numId w:val="1"/>
         </w:numPr>
-        <w:bidi/>
         <w:rPr>
           <w:sz w:val="24"/>
           <w:szCs w:val="24"/>
@@ -1156,9 +1168,8 @@
         <w:pStyle w:val="a3"/>
         <w:numPr>
           <w:ilvl w:val="0"/>
-          <w:numId w:val="2"/>
+          <w:numId w:val="1"/>
         </w:numPr>
-        <w:bidi/>
         <w:rPr>
           <w:sz w:val="24"/>
           <w:szCs w:val="24"/>
@@ -1177,9 +1188,8 @@
         <w:pStyle w:val="a3"/>
         <w:numPr>
           <w:ilvl w:val="0"/>
-          <w:numId w:val="2"/>
+          <w:numId w:val="1"/>
         </w:numPr>
-        <w:bidi/>
         <w:rPr>
           <w:sz w:val="24"/>
           <w:szCs w:val="24"/>
@@ -1198,9 +1208,8 @@
         <w:pStyle w:val="a3"/>
         <w:numPr>
           <w:ilvl w:val="0"/>
-          <w:numId w:val="2"/>
+          <w:numId w:val="1"/>
         </w:numPr>
-        <w:bidi/>
         <w:rPr>
           <w:sz w:val="24"/>
           <w:szCs w:val="24"/>
@@ -1219,9 +1228,8 @@
         <w:pStyle w:val="a3"/>
         <w:numPr>
           <w:ilvl w:val="0"/>
-          <w:numId w:val="2"/>
+          <w:numId w:val="1"/>
         </w:numPr>
-        <w:bidi/>
         <w:rPr>
           <w:sz w:val="24"/>
           <w:szCs w:val="24"/>
@@ -1240,20 +1248,18 @@
         <w:pStyle w:val="a3"/>
         <w:numPr>
           <w:ilvl w:val="0"/>
-          <w:numId w:val="2"/>
+          <w:numId w:val="1"/>
         </w:numPr>
-        <w:bidi/>
-        <w:rPr>
-          <w:sz w:val="24"/>
-          <w:szCs w:val="24"/>
-        </w:rPr>
-      </w:pPr>
-      <w:r>
-        <w:rPr>
-          <w:sz w:val="24"/>
-          <w:szCs w:val="24"/>
-        </w:rPr>
-        <w:lastRenderedPageBreak/>
+        <w:rPr>
+          <w:sz w:val="24"/>
+          <w:szCs w:val="24"/>
+        </w:rPr>
+      </w:pPr>
+      <w:r>
+        <w:rPr>
+          <w:sz w:val="24"/>
+          <w:szCs w:val="24"/>
+        </w:rPr>
         <w:t>Security</w:t>
       </w:r>
     </w:p>
@@ -1262,13 +1268,14 @@
         <w:pStyle w:val="a3"/>
         <w:numPr>
           <w:ilvl w:val="1"/>
-          <w:numId w:val="2"/>
+          <w:numId w:val="1"/>
         </w:numPr>
-        <w:bidi/>
-        <w:rPr>
-          <w:sz w:val="24"/>
-          <w:szCs w:val="24"/>
-          <w:rtl/>
+        <w:pBdr>
+          <w:bottom w:val="single" w:sz="6" w:space="1" w:color="auto"/>
+        </w:pBdr>
+        <w:rPr>
+          <w:sz w:val="24"/>
+          <w:szCs w:val="24"/>
         </w:rPr>
       </w:pPr>
       <w:r>
@@ -1279,6 +1286,1509 @@
         <w:t>JWT</w:t>
       </w:r>
     </w:p>
+    <w:p>
+      <w:pPr>
+        <w:rPr>
+          <w:rFonts w:cs="Arial"/>
+          <w:rtl/>
+        </w:rPr>
+      </w:pPr>
+      <w:r>
+        <w:rPr>
+          <w:rFonts w:cs="Arial" w:hint="cs"/>
+          <w:rtl/>
+        </w:rPr>
+        <w:lastRenderedPageBreak/>
+        <w:t>تصميم الـ</w:t>
+      </w:r>
+      <w:proofErr w:type="gramStart"/>
+      <w:r>
+        <w:rPr>
+          <w:rFonts w:cs="Arial"/>
+        </w:rPr>
+        <w:t>APIs</w:t>
+      </w:r>
+      <w:r>
+        <w:rPr>
+          <w:rFonts w:cs="Arial" w:hint="cs"/>
+          <w:rtl/>
+        </w:rPr>
+        <w:t xml:space="preserve"> :</w:t>
+      </w:r>
+      <w:proofErr w:type="gramEnd"/>
+    </w:p>
+    <w:tbl>
+      <w:tblPr>
+        <w:tblStyle w:val="a4"/>
+        <w:bidiVisual/>
+        <w:tblW w:w="0" w:type="auto"/>
+        <w:jc w:val="center"/>
+        <w:tblLook w:val="04A0" w:firstRow="1" w:lastRow="0" w:firstColumn="1" w:lastColumn="0" w:noHBand="0" w:noVBand="1"/>
+      </w:tblPr>
+      <w:tblGrid>
+        <w:gridCol w:w="1345"/>
+        <w:gridCol w:w="1373"/>
+        <w:gridCol w:w="1663"/>
+        <w:gridCol w:w="1586"/>
+        <w:gridCol w:w="2118"/>
+        <w:gridCol w:w="1265"/>
+      </w:tblGrid>
+      <w:tr>
+        <w:trPr>
+          <w:jc w:val="center"/>
+        </w:trPr>
+        <w:tc>
+          <w:tcPr>
+            <w:tcW w:w="1345" w:type="dxa"/>
+          </w:tcPr>
+          <w:p>
+            <w:pPr>
+              <w:ind w:left="0"/>
+              <w:jc w:val="center"/>
+              <w:rPr>
+                <w:rFonts w:cs="Arial" w:hint="cs"/>
+                <w:rtl/>
+              </w:rPr>
+            </w:pPr>
+            <w:r>
+              <w:rPr>
+                <w:rFonts w:cs="Arial"/>
+              </w:rPr>
+              <w:t>MEALS</w:t>
+            </w:r>
+          </w:p>
+        </w:tc>
+        <w:tc>
+          <w:tcPr>
+            <w:tcW w:w="1373" w:type="dxa"/>
+          </w:tcPr>
+          <w:p>
+            <w:pPr>
+              <w:ind w:left="0"/>
+              <w:jc w:val="center"/>
+              <w:rPr>
+                <w:rFonts w:cs="Arial" w:hint="cs"/>
+                <w:rtl/>
+              </w:rPr>
+            </w:pPr>
+            <w:r>
+              <w:rPr>
+                <w:rFonts w:cs="Arial"/>
+              </w:rPr>
+              <w:t>DRINKS</w:t>
+            </w:r>
+          </w:p>
+        </w:tc>
+        <w:tc>
+          <w:tcPr>
+            <w:tcW w:w="1663" w:type="dxa"/>
+          </w:tcPr>
+          <w:p>
+            <w:pPr>
+              <w:ind w:left="0"/>
+              <w:jc w:val="center"/>
+              <w:rPr>
+                <w:rFonts w:cs="Arial" w:hint="cs"/>
+                <w:rtl/>
+              </w:rPr>
+            </w:pPr>
+            <w:r>
+              <w:rPr>
+                <w:rFonts w:cs="Arial"/>
+              </w:rPr>
+              <w:t>DRINKS_ADD-ON</w:t>
+            </w:r>
+          </w:p>
+        </w:tc>
+        <w:tc>
+          <w:tcPr>
+            <w:tcW w:w="1586" w:type="dxa"/>
+          </w:tcPr>
+          <w:p>
+            <w:pPr>
+              <w:ind w:left="0"/>
+              <w:jc w:val="center"/>
+              <w:rPr>
+                <w:rFonts w:cs="Arial" w:hint="cs"/>
+                <w:rtl/>
+              </w:rPr>
+            </w:pPr>
+            <w:r>
+              <w:rPr>
+                <w:rFonts w:cs="Arial"/>
+              </w:rPr>
+              <w:t>MEAL_ADD-ON</w:t>
+            </w:r>
+          </w:p>
+        </w:tc>
+        <w:tc>
+          <w:tcPr>
+            <w:tcW w:w="2118" w:type="dxa"/>
+          </w:tcPr>
+          <w:p>
+            <w:pPr>
+              <w:ind w:left="0"/>
+              <w:jc w:val="center"/>
+              <w:rPr>
+                <w:rFonts w:cs="Arial"/>
+              </w:rPr>
+            </w:pPr>
+            <w:r>
+              <w:rPr>
+                <w:rFonts w:cs="Arial"/>
+              </w:rPr>
+              <w:t>ORDER</w:t>
+            </w:r>
+          </w:p>
+        </w:tc>
+        <w:tc>
+          <w:tcPr>
+            <w:tcW w:w="1265" w:type="dxa"/>
+          </w:tcPr>
+          <w:p>
+            <w:pPr>
+              <w:ind w:left="0"/>
+              <w:jc w:val="center"/>
+              <w:rPr>
+                <w:rFonts w:cs="Arial"/>
+              </w:rPr>
+            </w:pPr>
+            <w:r>
+              <w:rPr>
+                <w:rFonts w:cs="Arial"/>
+              </w:rPr>
+              <w:t>POST</w:t>
+            </w:r>
+          </w:p>
+          <w:p>
+            <w:pPr>
+              <w:ind w:left="0"/>
+              <w:jc w:val="center"/>
+              <w:rPr>
+                <w:rFonts w:cs="Arial"/>
+              </w:rPr>
+            </w:pPr>
+            <w:r>
+              <w:rPr>
+                <w:rFonts w:cs="Arial"/>
+              </w:rPr>
+              <w:t>GET</w:t>
+            </w:r>
+          </w:p>
+          <w:p>
+            <w:pPr>
+              <w:ind w:left="0"/>
+              <w:jc w:val="center"/>
+              <w:rPr>
+                <w:rFonts w:cs="Arial"/>
+              </w:rPr>
+            </w:pPr>
+            <w:r>
+              <w:rPr>
+                <w:rFonts w:cs="Arial"/>
+              </w:rPr>
+              <w:t>GET-ALL</w:t>
+            </w:r>
+          </w:p>
+          <w:p>
+            <w:pPr>
+              <w:ind w:left="0"/>
+              <w:jc w:val="center"/>
+              <w:rPr>
+                <w:rFonts w:cs="Arial"/>
+              </w:rPr>
+            </w:pPr>
+            <w:r>
+              <w:rPr>
+                <w:rFonts w:cs="Arial"/>
+              </w:rPr>
+              <w:t>PATCH</w:t>
+            </w:r>
+          </w:p>
+          <w:p>
+            <w:pPr>
+              <w:ind w:left="0"/>
+              <w:jc w:val="center"/>
+              <w:rPr>
+                <w:rFonts w:cs="Arial"/>
+              </w:rPr>
+            </w:pPr>
+            <w:r>
+              <w:rPr>
+                <w:rFonts w:cs="Arial"/>
+              </w:rPr>
+              <w:t>DELETE</w:t>
+            </w:r>
+          </w:p>
+          <w:p>
+            <w:pPr>
+              <w:ind w:left="0"/>
+              <w:jc w:val="center"/>
+              <w:rPr>
+                <w:rFonts w:cs="Arial"/>
+              </w:rPr>
+            </w:pPr>
+            <w:r>
+              <w:rPr>
+                <w:rFonts w:cs="Arial"/>
+              </w:rPr>
+              <w:t>PUT</w:t>
+            </w:r>
+          </w:p>
+        </w:tc>
+      </w:tr>
+      <w:tr>
+        <w:trPr>
+          <w:jc w:val="center"/>
+        </w:trPr>
+        <w:tc>
+          <w:tcPr>
+            <w:tcW w:w="1345" w:type="dxa"/>
+          </w:tcPr>
+          <w:p>
+            <w:pPr>
+              <w:ind w:left="0"/>
+              <w:jc w:val="center"/>
+              <w:rPr>
+                <w:rFonts w:cs="Arial" w:hint="cs"/>
+                <w:rtl/>
+              </w:rPr>
+            </w:pPr>
+            <w:r>
+              <w:rPr>
+                <w:rFonts w:cs="Arial"/>
+              </w:rPr>
+              <w:t>GET-ALL</w:t>
+            </w:r>
+          </w:p>
+        </w:tc>
+        <w:tc>
+          <w:tcPr>
+            <w:tcW w:w="1373" w:type="dxa"/>
+          </w:tcPr>
+          <w:p>
+            <w:pPr>
+              <w:ind w:left="0"/>
+              <w:jc w:val="center"/>
+              <w:rPr>
+                <w:rFonts w:cs="Arial" w:hint="cs"/>
+                <w:rtl/>
+              </w:rPr>
+            </w:pPr>
+            <w:r>
+              <w:rPr>
+                <w:rFonts w:cs="Arial"/>
+              </w:rPr>
+              <w:t>GET-ALL</w:t>
+            </w:r>
+          </w:p>
+        </w:tc>
+        <w:tc>
+          <w:tcPr>
+            <w:tcW w:w="1663" w:type="dxa"/>
+          </w:tcPr>
+          <w:p>
+            <w:pPr>
+              <w:ind w:left="0"/>
+              <w:jc w:val="center"/>
+              <w:rPr>
+                <w:rFonts w:cs="Arial" w:hint="cs"/>
+                <w:rtl/>
+              </w:rPr>
+            </w:pPr>
+            <w:r>
+              <w:rPr>
+                <w:rFonts w:cs="Arial"/>
+              </w:rPr>
+              <w:t>GET-ALL</w:t>
+            </w:r>
+          </w:p>
+        </w:tc>
+        <w:tc>
+          <w:tcPr>
+            <w:tcW w:w="1586" w:type="dxa"/>
+          </w:tcPr>
+          <w:p>
+            <w:pPr>
+              <w:ind w:left="0"/>
+              <w:jc w:val="center"/>
+              <w:rPr>
+                <w:rFonts w:cs="Arial" w:hint="cs"/>
+                <w:rtl/>
+              </w:rPr>
+            </w:pPr>
+            <w:r>
+              <w:rPr>
+                <w:rFonts w:cs="Arial"/>
+              </w:rPr>
+              <w:t>GET-ALL</w:t>
+            </w:r>
+          </w:p>
+        </w:tc>
+        <w:tc>
+          <w:tcPr>
+            <w:tcW w:w="2118" w:type="dxa"/>
+          </w:tcPr>
+          <w:p>
+            <w:pPr>
+              <w:ind w:left="0"/>
+              <w:jc w:val="center"/>
+              <w:rPr>
+                <w:rFonts w:cs="Arial"/>
+              </w:rPr>
+            </w:pPr>
+            <w:r>
+              <w:rPr>
+                <w:rFonts w:cs="Arial"/>
+              </w:rPr>
+              <w:t>POST</w:t>
+            </w:r>
+          </w:p>
+          <w:p>
+            <w:pPr>
+              <w:ind w:left="0"/>
+              <w:jc w:val="center"/>
+              <w:rPr>
+                <w:rFonts w:cs="Arial"/>
+              </w:rPr>
+            </w:pPr>
+            <w:r>
+              <w:rPr>
+                <w:rFonts w:cs="Arial"/>
+              </w:rPr>
+              <w:t>GET(ID)*</w:t>
+            </w:r>
+          </w:p>
+          <w:p>
+            <w:pPr>
+              <w:ind w:left="0"/>
+              <w:jc w:val="center"/>
+              <w:rPr>
+                <w:rFonts w:cs="Arial"/>
+              </w:rPr>
+            </w:pPr>
+            <w:r>
+              <w:rPr>
+                <w:rFonts w:cs="Arial"/>
+              </w:rPr>
+              <w:t>DELETE(ID)*</w:t>
+            </w:r>
+          </w:p>
+          <w:p>
+            <w:pPr>
+              <w:ind w:left="0"/>
+              <w:jc w:val="center"/>
+              <w:rPr>
+                <w:rFonts w:cs="Arial" w:hint="cs"/>
+                <w:rtl/>
+              </w:rPr>
+            </w:pPr>
+            <w:r>
+              <w:rPr>
+                <w:rFonts w:cs="Arial"/>
+              </w:rPr>
+              <w:t>PATCH(</w:t>
+            </w:r>
+            <w:proofErr w:type="gramStart"/>
+            <w:r>
+              <w:rPr>
+                <w:rFonts w:cs="Arial"/>
+              </w:rPr>
+              <w:t>ID,ELEMENT</w:t>
+            </w:r>
+            <w:proofErr w:type="gramEnd"/>
+            <w:r>
+              <w:rPr>
+                <w:rFonts w:cs="Arial"/>
+              </w:rPr>
+              <w:t>)-PAID</w:t>
+            </w:r>
+          </w:p>
+        </w:tc>
+        <w:tc>
+          <w:tcPr>
+            <w:tcW w:w="1265" w:type="dxa"/>
+          </w:tcPr>
+          <w:p>
+            <w:pPr>
+              <w:ind w:left="0"/>
+              <w:jc w:val="center"/>
+              <w:rPr>
+                <w:rFonts w:cs="Arial" w:hint="cs"/>
+                <w:rtl/>
+              </w:rPr>
+            </w:pPr>
+            <w:r>
+              <w:rPr>
+                <w:rFonts w:cs="Arial"/>
+              </w:rPr>
+              <w:t>Customer</w:t>
+            </w:r>
+          </w:p>
+        </w:tc>
+      </w:tr>
+      <w:tr>
+        <w:trPr>
+          <w:jc w:val="center"/>
+        </w:trPr>
+        <w:tc>
+          <w:tcPr>
+            <w:tcW w:w="1345" w:type="dxa"/>
+          </w:tcPr>
+          <w:p>
+            <w:pPr>
+              <w:ind w:left="0"/>
+              <w:jc w:val="center"/>
+              <w:rPr>
+                <w:rFonts w:cs="Arial" w:hint="cs"/>
+                <w:rtl/>
+              </w:rPr>
+            </w:pPr>
+            <w:r>
+              <w:rPr>
+                <w:rFonts w:cs="Arial"/>
+              </w:rPr>
+              <w:t>GET-ALL</w:t>
+            </w:r>
+          </w:p>
+        </w:tc>
+        <w:tc>
+          <w:tcPr>
+            <w:tcW w:w="1373" w:type="dxa"/>
+          </w:tcPr>
+          <w:p>
+            <w:pPr>
+              <w:ind w:left="0"/>
+              <w:jc w:val="center"/>
+              <w:rPr>
+                <w:rFonts w:cs="Arial" w:hint="cs"/>
+                <w:rtl/>
+              </w:rPr>
+            </w:pPr>
+            <w:r>
+              <w:rPr>
+                <w:rFonts w:cs="Arial"/>
+              </w:rPr>
+              <w:t>GET-ALL</w:t>
+            </w:r>
+          </w:p>
+        </w:tc>
+        <w:tc>
+          <w:tcPr>
+            <w:tcW w:w="1663" w:type="dxa"/>
+          </w:tcPr>
+          <w:p>
+            <w:pPr>
+              <w:ind w:left="0"/>
+              <w:jc w:val="center"/>
+              <w:rPr>
+                <w:rFonts w:cs="Arial" w:hint="cs"/>
+                <w:rtl/>
+              </w:rPr>
+            </w:pPr>
+            <w:r>
+              <w:rPr>
+                <w:rFonts w:cs="Arial"/>
+              </w:rPr>
+              <w:t>GET-ALL</w:t>
+            </w:r>
+          </w:p>
+        </w:tc>
+        <w:tc>
+          <w:tcPr>
+            <w:tcW w:w="1586" w:type="dxa"/>
+          </w:tcPr>
+          <w:p>
+            <w:pPr>
+              <w:ind w:left="0"/>
+              <w:jc w:val="center"/>
+              <w:rPr>
+                <w:rFonts w:cs="Arial" w:hint="cs"/>
+                <w:rtl/>
+              </w:rPr>
+            </w:pPr>
+            <w:r>
+              <w:rPr>
+                <w:rFonts w:cs="Arial"/>
+              </w:rPr>
+              <w:t>GET-ALL</w:t>
+            </w:r>
+          </w:p>
+        </w:tc>
+        <w:tc>
+          <w:tcPr>
+            <w:tcW w:w="2118" w:type="dxa"/>
+          </w:tcPr>
+          <w:p>
+            <w:pPr>
+              <w:ind w:left="0"/>
+              <w:jc w:val="center"/>
+              <w:rPr>
+                <w:rFonts w:cs="Arial"/>
+              </w:rPr>
+            </w:pPr>
+            <w:r>
+              <w:rPr>
+                <w:rFonts w:cs="Arial"/>
+              </w:rPr>
+              <w:t>POST</w:t>
+            </w:r>
+          </w:p>
+          <w:p>
+            <w:pPr>
+              <w:ind w:left="0"/>
+              <w:jc w:val="center"/>
+              <w:rPr>
+                <w:rFonts w:cs="Arial"/>
+              </w:rPr>
+            </w:pPr>
+            <w:r>
+              <w:rPr>
+                <w:rFonts w:cs="Arial"/>
+              </w:rPr>
+              <w:t>GET(ID)*</w:t>
+            </w:r>
+          </w:p>
+          <w:p>
+            <w:pPr>
+              <w:ind w:left="0"/>
+              <w:jc w:val="center"/>
+              <w:rPr>
+                <w:rFonts w:cs="Arial"/>
+              </w:rPr>
+            </w:pPr>
+            <w:r>
+              <w:rPr>
+                <w:rFonts w:cs="Arial"/>
+              </w:rPr>
+              <w:t>GET-ALL</w:t>
+            </w:r>
+          </w:p>
+          <w:p>
+            <w:pPr>
+              <w:ind w:left="0"/>
+              <w:jc w:val="center"/>
+              <w:rPr>
+                <w:rFonts w:cs="Arial"/>
+              </w:rPr>
+            </w:pPr>
+            <w:r>
+              <w:rPr>
+                <w:rFonts w:cs="Arial"/>
+              </w:rPr>
+              <w:t>DELETE(ID)*</w:t>
+            </w:r>
+          </w:p>
+          <w:p>
+            <w:pPr>
+              <w:ind w:left="0"/>
+              <w:jc w:val="center"/>
+              <w:rPr>
+                <w:rFonts w:cs="Arial"/>
+              </w:rPr>
+            </w:pPr>
+            <w:r>
+              <w:rPr>
+                <w:rFonts w:cs="Arial"/>
+              </w:rPr>
+              <w:t>PATCH(</w:t>
+            </w:r>
+            <w:proofErr w:type="gramStart"/>
+            <w:r>
+              <w:rPr>
+                <w:rFonts w:cs="Arial"/>
+              </w:rPr>
+              <w:t>ID,ELEMENT</w:t>
+            </w:r>
+            <w:proofErr w:type="gramEnd"/>
+            <w:r>
+              <w:rPr>
+                <w:rFonts w:cs="Arial"/>
+              </w:rPr>
+              <w:t>)</w:t>
+            </w:r>
+          </w:p>
+          <w:p>
+            <w:pPr>
+              <w:ind w:left="0"/>
+              <w:jc w:val="center"/>
+              <w:rPr>
+                <w:rFonts w:cs="Arial" w:hint="cs"/>
+                <w:rtl/>
+              </w:rPr>
+            </w:pPr>
+            <w:r>
+              <w:rPr>
+                <w:rFonts w:cs="Arial"/>
+              </w:rPr>
+              <w:t>PATCH(ID)-&gt;PAID</w:t>
+            </w:r>
+          </w:p>
+        </w:tc>
+        <w:tc>
+          <w:tcPr>
+            <w:tcW w:w="1265" w:type="dxa"/>
+          </w:tcPr>
+          <w:p>
+            <w:pPr>
+              <w:ind w:left="0"/>
+              <w:jc w:val="center"/>
+              <w:rPr>
+                <w:rFonts w:cs="Arial" w:hint="cs"/>
+                <w:rtl/>
+              </w:rPr>
+            </w:pPr>
+            <w:r>
+              <w:rPr>
+                <w:rFonts w:cs="Arial"/>
+              </w:rPr>
+              <w:t>Cashier</w:t>
+            </w:r>
+          </w:p>
+        </w:tc>
+      </w:tr>
+      <w:tr>
+        <w:trPr>
+          <w:jc w:val="center"/>
+        </w:trPr>
+        <w:tc>
+          <w:tcPr>
+            <w:tcW w:w="1345" w:type="dxa"/>
+          </w:tcPr>
+          <w:p>
+            <w:pPr>
+              <w:ind w:left="0"/>
+              <w:jc w:val="center"/>
+              <w:rPr>
+                <w:rFonts w:cs="Arial" w:hint="cs"/>
+                <w:rtl/>
+              </w:rPr>
+            </w:pPr>
+            <w:r>
+              <w:rPr>
+                <w:rFonts w:cs="Arial"/>
+              </w:rPr>
+              <w:t>GET-ALL</w:t>
+            </w:r>
+          </w:p>
+        </w:tc>
+        <w:tc>
+          <w:tcPr>
+            <w:tcW w:w="1373" w:type="dxa"/>
+          </w:tcPr>
+          <w:p>
+            <w:pPr>
+              <w:ind w:left="0"/>
+              <w:jc w:val="center"/>
+              <w:rPr>
+                <w:rFonts w:cs="Arial" w:hint="cs"/>
+                <w:rtl/>
+              </w:rPr>
+            </w:pPr>
+            <w:r>
+              <w:rPr>
+                <w:rFonts w:cs="Arial"/>
+              </w:rPr>
+              <w:t>GET-ALL</w:t>
+            </w:r>
+          </w:p>
+        </w:tc>
+        <w:tc>
+          <w:tcPr>
+            <w:tcW w:w="1663" w:type="dxa"/>
+          </w:tcPr>
+          <w:p>
+            <w:pPr>
+              <w:ind w:left="0"/>
+              <w:jc w:val="center"/>
+              <w:rPr>
+                <w:rFonts w:cs="Arial" w:hint="cs"/>
+                <w:rtl/>
+              </w:rPr>
+            </w:pPr>
+            <w:r>
+              <w:rPr>
+                <w:rFonts w:cs="Arial"/>
+              </w:rPr>
+              <w:t>GET-ALL</w:t>
+            </w:r>
+          </w:p>
+        </w:tc>
+        <w:tc>
+          <w:tcPr>
+            <w:tcW w:w="1586" w:type="dxa"/>
+          </w:tcPr>
+          <w:p>
+            <w:pPr>
+              <w:ind w:left="0"/>
+              <w:jc w:val="center"/>
+              <w:rPr>
+                <w:rFonts w:cs="Arial" w:hint="cs"/>
+                <w:rtl/>
+              </w:rPr>
+            </w:pPr>
+            <w:r>
+              <w:rPr>
+                <w:rFonts w:cs="Arial"/>
+              </w:rPr>
+              <w:t>GET-ALL</w:t>
+            </w:r>
+          </w:p>
+        </w:tc>
+        <w:tc>
+          <w:tcPr>
+            <w:tcW w:w="2118" w:type="dxa"/>
+          </w:tcPr>
+          <w:p>
+            <w:pPr>
+              <w:ind w:left="0"/>
+              <w:jc w:val="center"/>
+              <w:rPr>
+                <w:rFonts w:cs="Arial"/>
+              </w:rPr>
+            </w:pPr>
+            <w:r>
+              <w:rPr>
+                <w:rFonts w:cs="Arial"/>
+              </w:rPr>
+              <w:t>POST</w:t>
+            </w:r>
+          </w:p>
+          <w:p>
+            <w:pPr>
+              <w:ind w:left="0"/>
+              <w:jc w:val="center"/>
+              <w:rPr>
+                <w:rFonts w:cs="Arial"/>
+              </w:rPr>
+            </w:pPr>
+            <w:r>
+              <w:rPr>
+                <w:rFonts w:cs="Arial"/>
+              </w:rPr>
+              <w:t>GET(ID)*</w:t>
+            </w:r>
+          </w:p>
+          <w:p>
+            <w:pPr>
+              <w:ind w:left="0"/>
+              <w:jc w:val="center"/>
+              <w:rPr>
+                <w:rFonts w:cs="Arial"/>
+              </w:rPr>
+            </w:pPr>
+            <w:r>
+              <w:rPr>
+                <w:rFonts w:cs="Arial"/>
+              </w:rPr>
+              <w:t>DELETE(ID)*</w:t>
+            </w:r>
+          </w:p>
+          <w:p>
+            <w:pPr>
+              <w:ind w:left="0"/>
+              <w:jc w:val="center"/>
+              <w:rPr>
+                <w:rFonts w:cs="Arial" w:hint="cs"/>
+                <w:rtl/>
+              </w:rPr>
+            </w:pPr>
+            <w:r>
+              <w:rPr>
+                <w:rFonts w:cs="Arial"/>
+              </w:rPr>
+              <w:t>PATCH(ID)-PAID</w:t>
+            </w:r>
+          </w:p>
+        </w:tc>
+        <w:tc>
+          <w:tcPr>
+            <w:tcW w:w="1265" w:type="dxa"/>
+          </w:tcPr>
+          <w:p>
+            <w:pPr>
+              <w:ind w:left="0"/>
+              <w:jc w:val="center"/>
+              <w:rPr>
+                <w:rFonts w:cs="Arial" w:hint="cs"/>
+                <w:rtl/>
+              </w:rPr>
+            </w:pPr>
+            <w:r>
+              <w:rPr>
+                <w:rFonts w:cs="Arial"/>
+              </w:rPr>
+              <w:t>Waiter</w:t>
+            </w:r>
+          </w:p>
+        </w:tc>
+      </w:tr>
+      <w:tr>
+        <w:trPr>
+          <w:jc w:val="center"/>
+        </w:trPr>
+        <w:tc>
+          <w:tcPr>
+            <w:tcW w:w="1345" w:type="dxa"/>
+          </w:tcPr>
+          <w:p>
+            <w:pPr>
+              <w:ind w:left="0"/>
+              <w:jc w:val="center"/>
+              <w:rPr>
+                <w:rFonts w:cs="Arial" w:hint="cs"/>
+                <w:rtl/>
+              </w:rPr>
+            </w:pPr>
+            <w:r>
+              <w:rPr>
+                <w:rFonts w:cs="Arial"/>
+              </w:rPr>
+              <w:t>-</w:t>
+            </w:r>
+          </w:p>
+        </w:tc>
+        <w:tc>
+          <w:tcPr>
+            <w:tcW w:w="1373" w:type="dxa"/>
+          </w:tcPr>
+          <w:p>
+            <w:pPr>
+              <w:ind w:left="0"/>
+              <w:jc w:val="center"/>
+              <w:rPr>
+                <w:rFonts w:cs="Arial" w:hint="cs"/>
+                <w:rtl/>
+              </w:rPr>
+            </w:pPr>
+            <w:r>
+              <w:rPr>
+                <w:rFonts w:cs="Arial"/>
+              </w:rPr>
+              <w:t>-</w:t>
+            </w:r>
+          </w:p>
+        </w:tc>
+        <w:tc>
+          <w:tcPr>
+            <w:tcW w:w="1663" w:type="dxa"/>
+          </w:tcPr>
+          <w:p>
+            <w:pPr>
+              <w:ind w:left="0"/>
+              <w:jc w:val="center"/>
+              <w:rPr>
+                <w:rFonts w:cs="Arial" w:hint="cs"/>
+                <w:rtl/>
+              </w:rPr>
+            </w:pPr>
+            <w:r>
+              <w:rPr>
+                <w:rFonts w:cs="Arial"/>
+              </w:rPr>
+              <w:t>-</w:t>
+            </w:r>
+          </w:p>
+        </w:tc>
+        <w:tc>
+          <w:tcPr>
+            <w:tcW w:w="1586" w:type="dxa"/>
+          </w:tcPr>
+          <w:p>
+            <w:pPr>
+              <w:ind w:left="0"/>
+              <w:jc w:val="center"/>
+              <w:rPr>
+                <w:rFonts w:cs="Arial" w:hint="cs"/>
+                <w:rtl/>
+              </w:rPr>
+            </w:pPr>
+            <w:r>
+              <w:rPr>
+                <w:rFonts w:cs="Arial"/>
+              </w:rPr>
+              <w:t>-</w:t>
+            </w:r>
+          </w:p>
+        </w:tc>
+        <w:tc>
+          <w:tcPr>
+            <w:tcW w:w="2118" w:type="dxa"/>
+          </w:tcPr>
+          <w:p>
+            <w:pPr>
+              <w:ind w:left="0"/>
+              <w:jc w:val="center"/>
+              <w:rPr>
+                <w:rFonts w:cs="Arial"/>
+              </w:rPr>
+            </w:pPr>
+            <w:r>
+              <w:rPr>
+                <w:rFonts w:cs="Arial"/>
+              </w:rPr>
+              <w:t>GET-ALL</w:t>
+            </w:r>
+          </w:p>
+          <w:p>
+            <w:pPr>
+              <w:ind w:left="0"/>
+              <w:jc w:val="center"/>
+              <w:rPr>
+                <w:rFonts w:cs="Arial" w:hint="cs"/>
+                <w:rtl/>
+              </w:rPr>
+            </w:pPr>
+            <w:r>
+              <w:rPr>
+                <w:rFonts w:cs="Arial"/>
+              </w:rPr>
+              <w:t>PATCH(ID)-&gt;</w:t>
+            </w:r>
+            <w:proofErr w:type="spellStart"/>
+            <w:r>
+              <w:rPr>
+                <w:rFonts w:cs="Arial"/>
+              </w:rPr>
+              <w:t>isREADY</w:t>
+            </w:r>
+            <w:proofErr w:type="spellEnd"/>
+          </w:p>
+        </w:tc>
+        <w:tc>
+          <w:tcPr>
+            <w:tcW w:w="1265" w:type="dxa"/>
+          </w:tcPr>
+          <w:p>
+            <w:pPr>
+              <w:ind w:left="0"/>
+              <w:jc w:val="center"/>
+              <w:rPr>
+                <w:rFonts w:cs="Arial" w:hint="cs"/>
+                <w:rtl/>
+              </w:rPr>
+            </w:pPr>
+            <w:r>
+              <w:rPr>
+                <w:rFonts w:cs="Arial"/>
+              </w:rPr>
+              <w:t>Chef</w:t>
+            </w:r>
+          </w:p>
+        </w:tc>
+      </w:tr>
+      <w:tr>
+        <w:trPr>
+          <w:jc w:val="center"/>
+        </w:trPr>
+        <w:tc>
+          <w:tcPr>
+            <w:tcW w:w="1345" w:type="dxa"/>
+          </w:tcPr>
+          <w:p>
+            <w:pPr>
+              <w:ind w:left="0"/>
+              <w:jc w:val="center"/>
+              <w:rPr>
+                <w:rFonts w:cs="Arial"/>
+              </w:rPr>
+            </w:pPr>
+            <w:r>
+              <w:rPr>
+                <w:rFonts w:cs="Arial"/>
+              </w:rPr>
+              <w:t>POST</w:t>
+            </w:r>
+          </w:p>
+          <w:p>
+            <w:pPr>
+              <w:ind w:left="0"/>
+              <w:jc w:val="center"/>
+              <w:rPr>
+                <w:rFonts w:cs="Arial"/>
+              </w:rPr>
+            </w:pPr>
+            <w:r>
+              <w:rPr>
+                <w:rFonts w:cs="Arial"/>
+              </w:rPr>
+              <w:t>PATCH(ID)</w:t>
+            </w:r>
+          </w:p>
+          <w:p>
+            <w:pPr>
+              <w:ind w:left="0"/>
+              <w:jc w:val="center"/>
+              <w:rPr>
+                <w:rFonts w:cs="Arial"/>
+              </w:rPr>
+            </w:pPr>
+            <w:r>
+              <w:rPr>
+                <w:rFonts w:cs="Arial"/>
+              </w:rPr>
+              <w:t>GET-ALL</w:t>
+            </w:r>
+          </w:p>
+          <w:p>
+            <w:pPr>
+              <w:ind w:left="0"/>
+              <w:jc w:val="center"/>
+              <w:rPr>
+                <w:rFonts w:cs="Arial" w:hint="cs"/>
+                <w:rtl/>
+              </w:rPr>
+            </w:pPr>
+            <w:r>
+              <w:rPr>
+                <w:rFonts w:cs="Arial"/>
+              </w:rPr>
+              <w:t>DELETE(ID)</w:t>
+            </w:r>
+          </w:p>
+        </w:tc>
+        <w:tc>
+          <w:tcPr>
+            <w:tcW w:w="1373" w:type="dxa"/>
+          </w:tcPr>
+          <w:p>
+            <w:pPr>
+              <w:ind w:left="0"/>
+              <w:jc w:val="center"/>
+              <w:rPr>
+                <w:rFonts w:cs="Arial"/>
+              </w:rPr>
+            </w:pPr>
+            <w:r>
+              <w:rPr>
+                <w:rFonts w:cs="Arial"/>
+              </w:rPr>
+              <w:t>POST</w:t>
+            </w:r>
+          </w:p>
+          <w:p>
+            <w:pPr>
+              <w:ind w:left="0"/>
+              <w:jc w:val="center"/>
+              <w:rPr>
+                <w:rFonts w:cs="Arial"/>
+              </w:rPr>
+            </w:pPr>
+            <w:r>
+              <w:rPr>
+                <w:rFonts w:cs="Arial"/>
+              </w:rPr>
+              <w:t>PATCH(ID)</w:t>
+            </w:r>
+          </w:p>
+          <w:p>
+            <w:pPr>
+              <w:ind w:left="0"/>
+              <w:jc w:val="center"/>
+              <w:rPr>
+                <w:rFonts w:cs="Arial"/>
+              </w:rPr>
+            </w:pPr>
+            <w:r>
+              <w:rPr>
+                <w:rFonts w:cs="Arial"/>
+              </w:rPr>
+              <w:t>GET-ALL</w:t>
+            </w:r>
+          </w:p>
+          <w:p>
+            <w:pPr>
+              <w:ind w:left="0"/>
+              <w:jc w:val="center"/>
+              <w:rPr>
+                <w:rFonts w:cs="Arial" w:hint="cs"/>
+                <w:rtl/>
+              </w:rPr>
+            </w:pPr>
+            <w:r>
+              <w:rPr>
+                <w:rFonts w:cs="Arial"/>
+              </w:rPr>
+              <w:t>DELETE(ID)</w:t>
+            </w:r>
+          </w:p>
+        </w:tc>
+        <w:tc>
+          <w:tcPr>
+            <w:tcW w:w="1663" w:type="dxa"/>
+          </w:tcPr>
+          <w:p>
+            <w:pPr>
+              <w:ind w:left="0"/>
+              <w:jc w:val="center"/>
+              <w:rPr>
+                <w:rFonts w:cs="Arial"/>
+              </w:rPr>
+            </w:pPr>
+            <w:r>
+              <w:rPr>
+                <w:rFonts w:cs="Arial"/>
+              </w:rPr>
+              <w:t>POST</w:t>
+            </w:r>
+          </w:p>
+          <w:p>
+            <w:pPr>
+              <w:ind w:left="0"/>
+              <w:jc w:val="center"/>
+              <w:rPr>
+                <w:rFonts w:cs="Arial"/>
+              </w:rPr>
+            </w:pPr>
+            <w:r>
+              <w:rPr>
+                <w:rFonts w:cs="Arial"/>
+              </w:rPr>
+              <w:t>PATCH(ID)</w:t>
+            </w:r>
+          </w:p>
+          <w:p>
+            <w:pPr>
+              <w:ind w:left="0"/>
+              <w:jc w:val="center"/>
+              <w:rPr>
+                <w:rFonts w:cs="Arial"/>
+              </w:rPr>
+            </w:pPr>
+            <w:r>
+              <w:rPr>
+                <w:rFonts w:cs="Arial"/>
+              </w:rPr>
+              <w:t>GET-ALL</w:t>
+            </w:r>
+          </w:p>
+          <w:p>
+            <w:pPr>
+              <w:ind w:left="0"/>
+              <w:jc w:val="center"/>
+              <w:rPr>
+                <w:rFonts w:cs="Arial" w:hint="cs"/>
+                <w:rtl/>
+              </w:rPr>
+            </w:pPr>
+            <w:r>
+              <w:rPr>
+                <w:rFonts w:cs="Arial"/>
+              </w:rPr>
+              <w:t>DELETE(ID)</w:t>
+            </w:r>
+          </w:p>
+        </w:tc>
+        <w:tc>
+          <w:tcPr>
+            <w:tcW w:w="1586" w:type="dxa"/>
+          </w:tcPr>
+          <w:p>
+            <w:pPr>
+              <w:ind w:left="0"/>
+              <w:jc w:val="center"/>
+              <w:rPr>
+                <w:rFonts w:cs="Arial"/>
+              </w:rPr>
+            </w:pPr>
+            <w:r>
+              <w:rPr>
+                <w:rFonts w:cs="Arial"/>
+              </w:rPr>
+              <w:t>POST</w:t>
+            </w:r>
+          </w:p>
+          <w:p>
+            <w:pPr>
+              <w:ind w:left="0"/>
+              <w:jc w:val="center"/>
+              <w:rPr>
+                <w:rFonts w:cs="Arial"/>
+              </w:rPr>
+            </w:pPr>
+            <w:r>
+              <w:rPr>
+                <w:rFonts w:cs="Arial"/>
+              </w:rPr>
+              <w:t>PATCH(ID)</w:t>
+            </w:r>
+          </w:p>
+          <w:p>
+            <w:pPr>
+              <w:ind w:left="0"/>
+              <w:jc w:val="center"/>
+              <w:rPr>
+                <w:rFonts w:cs="Arial"/>
+              </w:rPr>
+            </w:pPr>
+            <w:r>
+              <w:rPr>
+                <w:rFonts w:cs="Arial"/>
+              </w:rPr>
+              <w:t>GET-ALL</w:t>
+            </w:r>
+          </w:p>
+          <w:p>
+            <w:pPr>
+              <w:ind w:left="0"/>
+              <w:jc w:val="center"/>
+              <w:rPr>
+                <w:rFonts w:cs="Arial" w:hint="cs"/>
+                <w:rtl/>
+              </w:rPr>
+            </w:pPr>
+            <w:r>
+              <w:rPr>
+                <w:rFonts w:cs="Arial"/>
+              </w:rPr>
+              <w:t>DELETE(ID)</w:t>
+            </w:r>
+          </w:p>
+        </w:tc>
+        <w:tc>
+          <w:tcPr>
+            <w:tcW w:w="2118" w:type="dxa"/>
+          </w:tcPr>
+          <w:p>
+            <w:pPr>
+              <w:ind w:left="0"/>
+              <w:jc w:val="center"/>
+              <w:rPr>
+                <w:rFonts w:cs="Arial"/>
+              </w:rPr>
+            </w:pPr>
+            <w:r>
+              <w:rPr>
+                <w:rFonts w:cs="Arial"/>
+              </w:rPr>
+              <w:t>DELETE(ID)</w:t>
+            </w:r>
+          </w:p>
+          <w:p>
+            <w:pPr>
+              <w:ind w:left="0"/>
+              <w:jc w:val="center"/>
+              <w:rPr>
+                <w:rFonts w:cs="Arial"/>
+              </w:rPr>
+            </w:pPr>
+            <w:r>
+              <w:rPr>
+                <w:rFonts w:cs="Arial"/>
+              </w:rPr>
+              <w:t>GET(ID)</w:t>
+            </w:r>
+          </w:p>
+          <w:p>
+            <w:pPr>
+              <w:ind w:left="0"/>
+              <w:jc w:val="center"/>
+              <w:rPr>
+                <w:rFonts w:cs="Arial"/>
+              </w:rPr>
+            </w:pPr>
+            <w:r>
+              <w:rPr>
+                <w:rFonts w:cs="Arial"/>
+              </w:rPr>
+              <w:t>GET-ALL</w:t>
+            </w:r>
+          </w:p>
+          <w:p>
+            <w:pPr>
+              <w:ind w:left="0"/>
+              <w:jc w:val="center"/>
+              <w:rPr>
+                <w:rFonts w:cs="Arial"/>
+              </w:rPr>
+            </w:pPr>
+            <w:proofErr w:type="gramStart"/>
+            <w:r>
+              <w:rPr>
+                <w:rFonts w:cs="Arial"/>
+              </w:rPr>
+              <w:t>PATCH(</w:t>
+            </w:r>
+            <w:proofErr w:type="gramEnd"/>
+            <w:r>
+              <w:rPr>
+                <w:rFonts w:cs="Arial"/>
+              </w:rPr>
+              <w:t>)+</w:t>
+            </w:r>
+            <w:proofErr w:type="spellStart"/>
+            <w:r>
+              <w:rPr>
+                <w:rFonts w:cs="Arial"/>
+              </w:rPr>
+              <w:t>fullOPs</w:t>
+            </w:r>
+            <w:proofErr w:type="spellEnd"/>
+          </w:p>
+        </w:tc>
+        <w:tc>
+          <w:tcPr>
+            <w:tcW w:w="1265" w:type="dxa"/>
+          </w:tcPr>
+          <w:p>
+            <w:pPr>
+              <w:ind w:left="0"/>
+              <w:jc w:val="center"/>
+              <w:rPr>
+                <w:rFonts w:cs="Arial" w:hint="cs"/>
+                <w:rtl/>
+              </w:rPr>
+            </w:pPr>
+            <w:r>
+              <w:rPr>
+                <w:rFonts w:cs="Arial"/>
+              </w:rPr>
+              <w:t>Supervisor</w:t>
+            </w:r>
+          </w:p>
+        </w:tc>
+      </w:tr>
+      <w:tr>
+        <w:trPr>
+          <w:jc w:val="center"/>
+        </w:trPr>
+        <w:tc>
+          <w:tcPr>
+            <w:tcW w:w="1345" w:type="dxa"/>
+          </w:tcPr>
+          <w:p>
+            <w:pPr>
+              <w:ind w:left="0"/>
+              <w:jc w:val="center"/>
+              <w:rPr>
+                <w:rFonts w:cs="Arial" w:hint="cs"/>
+                <w:rtl/>
+              </w:rPr>
+            </w:pPr>
+            <w:r>
+              <w:rPr>
+                <w:rFonts w:cs="Arial"/>
+              </w:rPr>
+              <w:t>FULL</w:t>
+            </w:r>
+          </w:p>
+        </w:tc>
+        <w:tc>
+          <w:tcPr>
+            <w:tcW w:w="1373" w:type="dxa"/>
+          </w:tcPr>
+          <w:p>
+            <w:pPr>
+              <w:ind w:left="0"/>
+              <w:jc w:val="center"/>
+              <w:rPr>
+                <w:rFonts w:cs="Arial" w:hint="cs"/>
+                <w:rtl/>
+              </w:rPr>
+            </w:pPr>
+            <w:r>
+              <w:rPr>
+                <w:rFonts w:cs="Arial"/>
+              </w:rPr>
+              <w:t>FULL</w:t>
+            </w:r>
+          </w:p>
+        </w:tc>
+        <w:tc>
+          <w:tcPr>
+            <w:tcW w:w="1663" w:type="dxa"/>
+          </w:tcPr>
+          <w:p>
+            <w:pPr>
+              <w:ind w:left="0"/>
+              <w:jc w:val="center"/>
+              <w:rPr>
+                <w:rFonts w:cs="Arial" w:hint="cs"/>
+                <w:rtl/>
+              </w:rPr>
+            </w:pPr>
+            <w:r>
+              <w:rPr>
+                <w:rFonts w:cs="Arial"/>
+              </w:rPr>
+              <w:t>FULL</w:t>
+            </w:r>
+          </w:p>
+        </w:tc>
+        <w:tc>
+          <w:tcPr>
+            <w:tcW w:w="1586" w:type="dxa"/>
+          </w:tcPr>
+          <w:p>
+            <w:pPr>
+              <w:ind w:left="0"/>
+              <w:jc w:val="center"/>
+              <w:rPr>
+                <w:rFonts w:cs="Arial" w:hint="cs"/>
+                <w:rtl/>
+              </w:rPr>
+            </w:pPr>
+            <w:r>
+              <w:rPr>
+                <w:rFonts w:cs="Arial"/>
+              </w:rPr>
+              <w:t>FULL</w:t>
+            </w:r>
+          </w:p>
+        </w:tc>
+        <w:tc>
+          <w:tcPr>
+            <w:tcW w:w="2118" w:type="dxa"/>
+          </w:tcPr>
+          <w:p>
+            <w:pPr>
+              <w:ind w:left="0"/>
+              <w:jc w:val="center"/>
+              <w:rPr>
+                <w:rFonts w:cs="Arial" w:hint="cs"/>
+                <w:rtl/>
+              </w:rPr>
+            </w:pPr>
+            <w:r>
+              <w:rPr>
+                <w:rFonts w:cs="Arial"/>
+              </w:rPr>
+              <w:t>FULL</w:t>
+            </w:r>
+          </w:p>
+        </w:tc>
+        <w:tc>
+          <w:tcPr>
+            <w:tcW w:w="1265" w:type="dxa"/>
+          </w:tcPr>
+          <w:p>
+            <w:pPr>
+              <w:ind w:left="0"/>
+              <w:jc w:val="center"/>
+              <w:rPr>
+                <w:rFonts w:cs="Arial" w:hint="cs"/>
+                <w:rtl/>
+              </w:rPr>
+            </w:pPr>
+            <w:r>
+              <w:rPr>
+                <w:rFonts w:cs="Arial"/>
+              </w:rPr>
+              <w:t>Admin</w:t>
+            </w:r>
+          </w:p>
+        </w:tc>
+      </w:tr>
+    </w:tbl>
+    <w:p>
+      <w:pPr>
+        <w:rPr>
+          <w:rFonts w:cs="Arial" w:hint="cs"/>
+          <w:rtl/>
+        </w:rPr>
+      </w:pPr>
+    </w:p>
+    <w:p/>
     <w:sectPr>
       <w:pgSz w:w="12240" w:h="15840"/>
       <w:pgMar w:top="1440" w:right="1440" w:bottom="1440" w:left="1440" w:header="720" w:footer="720" w:gutter="0"/>
@@ -1294,7 +2804,7 @@
   <w:abstractNum w:abstractNumId="0" w15:restartNumberingAfterBreak="0">
     <w:nsid w:val="04317ACB"/>
     <w:multiLevelType w:val="hybridMultilevel"/>
-    <w:tmpl w:val="A2BC81AC"/>
+    <w:tmpl w:val="2BC8E128"/>
     <w:lvl w:ilvl="0" w:tplc="04090001">
       <w:start w:val="1"/>
       <w:numFmt w:val="bullet"/>
@@ -1346,16 +2856,19 @@
         <w:ind w:left="3600" w:hanging="360"/>
       </w:pPr>
     </w:lvl>
-    <w:lvl w:ilvl="5" w:tplc="0409001B" w:tentative="1">
+    <w:lvl w:ilvl="5" w:tplc="BEFC652A">
       <w:start w:val="1"/>
-      <w:numFmt w:val="lowerRoman"/>
-      <w:lvlText w:val="%6."/>
-      <w:lvlJc w:val="right"/>
-      <w:pPr>
-        <w:ind w:left="4320" w:hanging="180"/>
-      </w:pPr>
+      <w:numFmt w:val="decimal"/>
+      <w:lvlText w:val="%6-"/>
+      <w:lvlJc w:val="left"/>
+      <w:pPr>
+        <w:ind w:left="4500" w:hanging="360"/>
+      </w:pPr>
+      <w:rPr>
+        <w:rFonts w:hint="default"/>
+      </w:rPr>
     </w:lvl>
-    <w:lvl w:ilvl="6" w:tplc="0409000F" w:tentative="1">
+    <w:lvl w:ilvl="6" w:tplc="6742B0D6">
       <w:start w:val="1"/>
       <w:numFmt w:val="decimal"/>
       <w:lvlText w:val="%7."/>
@@ -1363,8 +2876,11 @@
       <w:pPr>
         <w:ind w:left="5040" w:hanging="360"/>
       </w:pPr>
+      <w:rPr>
+        <w:rFonts w:hint="default"/>
+      </w:rPr>
     </w:lvl>
-    <w:lvl w:ilvl="7" w:tplc="04090019" w:tentative="1">
+    <w:lvl w:ilvl="7" w:tplc="04090019">
       <w:start w:val="1"/>
       <w:numFmt w:val="lowerLetter"/>
       <w:lvlText w:val="%8."/>
@@ -1383,99 +2899,7 @@
       </w:pPr>
     </w:lvl>
   </w:abstractNum>
-  <w:abstractNum w:abstractNumId="1" w15:restartNumberingAfterBreak="0">
-    <w:nsid w:val="4C800142"/>
-    <w:multiLevelType w:val="hybridMultilevel"/>
-    <w:tmpl w:val="F890591C"/>
-    <w:lvl w:ilvl="0" w:tplc="0409000F">
-      <w:start w:val="1"/>
-      <w:numFmt w:val="decimal"/>
-      <w:lvlText w:val="%1."/>
-      <w:lvlJc w:val="left"/>
-      <w:pPr>
-        <w:ind w:left="720" w:hanging="360"/>
-      </w:pPr>
-      <w:rPr>
-        <w:rFonts w:hint="default"/>
-      </w:rPr>
-    </w:lvl>
-    <w:lvl w:ilvl="1" w:tplc="04090019" w:tentative="1">
-      <w:start w:val="1"/>
-      <w:numFmt w:val="lowerLetter"/>
-      <w:lvlText w:val="%2."/>
-      <w:lvlJc w:val="left"/>
-      <w:pPr>
-        <w:ind w:left="1440" w:hanging="360"/>
-      </w:pPr>
-    </w:lvl>
-    <w:lvl w:ilvl="2" w:tplc="0409001B" w:tentative="1">
-      <w:start w:val="1"/>
-      <w:numFmt w:val="lowerRoman"/>
-      <w:lvlText w:val="%3."/>
-      <w:lvlJc w:val="right"/>
-      <w:pPr>
-        <w:ind w:left="2160" w:hanging="180"/>
-      </w:pPr>
-    </w:lvl>
-    <w:lvl w:ilvl="3" w:tplc="0409000F" w:tentative="1">
-      <w:start w:val="1"/>
-      <w:numFmt w:val="decimal"/>
-      <w:lvlText w:val="%4."/>
-      <w:lvlJc w:val="left"/>
-      <w:pPr>
-        <w:ind w:left="2880" w:hanging="360"/>
-      </w:pPr>
-    </w:lvl>
-    <w:lvl w:ilvl="4" w:tplc="04090019" w:tentative="1">
-      <w:start w:val="1"/>
-      <w:numFmt w:val="lowerLetter"/>
-      <w:lvlText w:val="%5."/>
-      <w:lvlJc w:val="left"/>
-      <w:pPr>
-        <w:ind w:left="3600" w:hanging="360"/>
-      </w:pPr>
-    </w:lvl>
-    <w:lvl w:ilvl="5" w:tplc="0409001B" w:tentative="1">
-      <w:start w:val="1"/>
-      <w:numFmt w:val="lowerRoman"/>
-      <w:lvlText w:val="%6."/>
-      <w:lvlJc w:val="right"/>
-      <w:pPr>
-        <w:ind w:left="4320" w:hanging="180"/>
-      </w:pPr>
-    </w:lvl>
-    <w:lvl w:ilvl="6" w:tplc="0409000F" w:tentative="1">
-      <w:start w:val="1"/>
-      <w:numFmt w:val="decimal"/>
-      <w:lvlText w:val="%7."/>
-      <w:lvlJc w:val="left"/>
-      <w:pPr>
-        <w:ind w:left="5040" w:hanging="360"/>
-      </w:pPr>
-    </w:lvl>
-    <w:lvl w:ilvl="7" w:tplc="04090019" w:tentative="1">
-      <w:start w:val="1"/>
-      <w:numFmt w:val="lowerLetter"/>
-      <w:lvlText w:val="%8."/>
-      <w:lvlJc w:val="left"/>
-      <w:pPr>
-        <w:ind w:left="5760" w:hanging="360"/>
-      </w:pPr>
-    </w:lvl>
-    <w:lvl w:ilvl="8" w:tplc="0409001B" w:tentative="1">
-      <w:start w:val="1"/>
-      <w:numFmt w:val="lowerRoman"/>
-      <w:lvlText w:val="%9."/>
-      <w:lvlJc w:val="right"/>
-      <w:pPr>
-        <w:ind w:left="6480" w:hanging="180"/>
-      </w:pPr>
-    </w:lvl>
-  </w:abstractNum>
   <w:num w:numId="1">
-    <w:abstractNumId w:val="1"/>
-  </w:num>
-  <w:num w:numId="2">
     <w:abstractNumId w:val="0"/>
   </w:num>
 </w:numbering>
@@ -1494,7 +2918,9 @@
     </w:rPrDefault>
     <w:pPrDefault>
       <w:pPr>
-        <w:spacing w:after="160" w:line="259" w:lineRule="auto"/>
+        <w:bidi/>
+        <w:spacing w:line="259" w:lineRule="auto"/>
+        <w:ind w:left="6"/>
       </w:pPr>
     </w:pPrDefault>
   </w:docDefaults>
@@ -1879,6 +3305,7 @@
   <w:style w:type="paragraph" w:default="1" w:styleId="a">
     <w:name w:val="Normal"/>
     <w:qFormat/>
+    <w:rsid w:val="0046036F"/>
   </w:style>
   <w:style w:type="character" w:default="1" w:styleId="a0">
     <w:name w:val="Default Paragraph Font"/>
@@ -1912,11 +3339,31 @@
     <w:basedOn w:val="a"/>
     <w:uiPriority w:val="34"/>
     <w:qFormat/>
-    <w:rsid w:val="00AE49E7"/>
+    <w:rsid w:val="00E52965"/>
     <w:pPr>
-      <w:ind w:left="720"/>
+      <w:spacing w:after="160"/>
+      <w:ind w:left="720" w:hanging="357"/>
       <w:contextualSpacing/>
     </w:pPr>
+  </w:style>
+  <w:style w:type="table" w:styleId="a4">
+    <w:name w:val="Table Grid"/>
+    <w:basedOn w:val="a1"/>
+    <w:uiPriority w:val="39"/>
+    <w:rsid w:val="00E52965"/>
+    <w:pPr>
+      <w:spacing w:line="240" w:lineRule="auto"/>
+    </w:pPr>
+    <w:tblPr>
+      <w:tblBorders>
+        <w:top w:val="single" w:sz="4" w:space="0" w:color="auto"/>
+        <w:left w:val="single" w:sz="4" w:space="0" w:color="auto"/>
+        <w:bottom w:val="single" w:sz="4" w:space="0" w:color="auto"/>
+        <w:right w:val="single" w:sz="4" w:space="0" w:color="auto"/>
+        <w:insideH w:val="single" w:sz="4" w:space="0" w:color="auto"/>
+        <w:insideV w:val="single" w:sz="4" w:space="0" w:color="auto"/>
+      </w:tblBorders>
+    </w:tblPr>
   </w:style>
 </w:styles>
 </file>

</xml_diff>